<commit_message>
RS232 OK + doc
</commit_message>
<xml_diff>
--- a/doc/Installation.docx
+++ b/doc/Installation.docx
@@ -14172,10 +14172,10 @@
         </w:rPr>
         <w:lastRenderedPageBreak/>
         <w:drawing>
-          <wp:inline distT="0" distB="0" distL="0" distR="0" wp14:anchorId="6C33C497" wp14:editId="255CDEF2">
-            <wp:extent cx="3162300" cy="5753100"/>
-            <wp:effectExtent l="0" t="0" r="0" b="0"/>
-            <wp:docPr id="59" name="Image 59"/>
+          <wp:inline distT="0" distB="0" distL="0" distR="0" wp14:anchorId="1E308633" wp14:editId="46992134">
+            <wp:extent cx="3267075" cy="5772150"/>
+            <wp:effectExtent l="0" t="0" r="9525" b="0"/>
+            <wp:docPr id="60" name="Image 60"/>
             <wp:cNvGraphicFramePr>
               <a:graphicFrameLocks xmlns:a="http://schemas.openxmlformats.org/drawingml/2006/main" noChangeAspect="1"/>
             </wp:cNvGraphicFramePr>
@@ -14195,7 +14195,7 @@
                   <pic:spPr>
                     <a:xfrm>
                       <a:off x="0" y="0"/>
-                      <a:ext cx="3162300" cy="5753100"/>
+                      <a:ext cx="3267075" cy="5772150"/>
                     </a:xfrm>
                     <a:prstGeom prst="rect">
                       <a:avLst/>
@@ -14279,132 +14279,99 @@
     </w:p>
     <w:p>
       <w:pPr>
-        <w:pStyle w:val="Paragraphedeliste"/>
-        <w:numPr>
-          <w:ilvl w:val="0"/>
-          <w:numId w:val="2"/>
-        </w:numPr>
-        <w:spacing w:after="0"/>
-        <w:rPr>
-          <w:sz w:val="24"/>
-          <w:szCs w:val="24"/>
-          <w:lang w:val="en-US"/>
-        </w:rPr>
-      </w:pPr>
-      <w:r>
-        <w:rPr>
-          <w:sz w:val="24"/>
-          <w:szCs w:val="24"/>
-          <w:lang w:val="en-US"/>
-        </w:rPr>
-        <w:t xml:space="preserve">The led </w:t>
+        <w:spacing w:after="0"/>
+        <w:rPr>
+          <w:sz w:val="24"/>
+          <w:szCs w:val="24"/>
+          <w:lang w:val="en-US"/>
+        </w:rPr>
+      </w:pPr>
+    </w:p>
+    <w:p>
+      <w:pPr>
+        <w:pStyle w:val="Paragraphedeliste"/>
+        <w:numPr>
+          <w:ilvl w:val="0"/>
+          <w:numId w:val="1"/>
+        </w:numPr>
+        <w:spacing w:after="0"/>
+        <w:rPr>
+          <w:sz w:val="28"/>
+          <w:szCs w:val="24"/>
+          <w:lang w:val="en-US"/>
+        </w:rPr>
+      </w:pPr>
+      <w:r>
+        <w:rPr>
+          <w:sz w:val="28"/>
+          <w:szCs w:val="24"/>
+          <w:lang w:val="en-US"/>
+        </w:rPr>
+        <w:t>RS232 on the Raspberry</w:t>
+      </w:r>
+    </w:p>
+    <w:p>
+      <w:pPr>
+        <w:spacing w:after="0"/>
+        <w:rPr>
+          <w:sz w:val="24"/>
+          <w:szCs w:val="24"/>
+          <w:lang w:val="en-US"/>
+        </w:rPr>
+      </w:pPr>
+    </w:p>
+    <w:p>
+      <w:pPr>
+        <w:pStyle w:val="Paragraphedeliste"/>
+        <w:numPr>
+          <w:ilvl w:val="0"/>
+          <w:numId w:val="2"/>
+        </w:numPr>
+        <w:spacing w:after="0"/>
+        <w:rPr>
+          <w:sz w:val="24"/>
+          <w:szCs w:val="24"/>
+          <w:lang w:val="en-US"/>
+        </w:rPr>
+      </w:pPr>
+      <w:r>
+        <w:t xml:space="preserve">I </w:t>
       </w:r>
       <w:proofErr w:type="spellStart"/>
       <w:r>
-        <w:rPr>
-          <w:sz w:val="24"/>
-          <w:szCs w:val="24"/>
-          <w:lang w:val="en-US"/>
-        </w:rPr>
-        <w:t>Tx</w:t>
+        <w:t>did</w:t>
       </w:r>
       <w:proofErr w:type="spellEnd"/>
       <w:r>
-        <w:rPr>
-          <w:sz w:val="24"/>
-          <w:szCs w:val="24"/>
-          <w:lang w:val="en-US"/>
-        </w:rPr>
-        <w:t xml:space="preserve"> of the RS232 board should blink every time it send a data</w:t>
-      </w:r>
-    </w:p>
-    <w:p>
-      <w:pPr>
-        <w:spacing w:after="0"/>
-        <w:rPr>
-          <w:sz w:val="24"/>
-          <w:szCs w:val="24"/>
-          <w:lang w:val="en-US"/>
-        </w:rPr>
-      </w:pPr>
-    </w:p>
-    <w:p>
-      <w:pPr>
-        <w:pStyle w:val="Paragraphedeliste"/>
-        <w:numPr>
-          <w:ilvl w:val="0"/>
-          <w:numId w:val="1"/>
-        </w:numPr>
-        <w:spacing w:after="0"/>
-        <w:rPr>
-          <w:sz w:val="28"/>
-          <w:szCs w:val="24"/>
-          <w:lang w:val="en-US"/>
-        </w:rPr>
-      </w:pPr>
-      <w:r>
-        <w:rPr>
-          <w:sz w:val="28"/>
-          <w:szCs w:val="24"/>
-          <w:lang w:val="en-US"/>
-        </w:rPr>
-        <w:t>RS232 on the Raspberry</w:t>
-      </w:r>
-    </w:p>
-    <w:p>
-      <w:pPr>
-        <w:spacing w:after="0"/>
-        <w:rPr>
-          <w:sz w:val="24"/>
-          <w:szCs w:val="24"/>
-          <w:lang w:val="en-US"/>
-        </w:rPr>
-      </w:pPr>
-    </w:p>
-    <w:p>
-      <w:pPr>
-        <w:pStyle w:val="Paragraphedeliste"/>
-        <w:numPr>
-          <w:ilvl w:val="0"/>
-          <w:numId w:val="2"/>
-        </w:numPr>
-        <w:spacing w:after="0"/>
-        <w:rPr>
-          <w:sz w:val="24"/>
-          <w:szCs w:val="24"/>
-          <w:lang w:val="en-US"/>
-        </w:rPr>
-      </w:pPr>
-      <w:r>
-        <w:t xml:space="preserve">I </w:t>
+        <w:t xml:space="preserve"> not </w:t>
       </w:r>
       <w:proofErr w:type="spellStart"/>
       <w:r>
-        <w:t>did</w:t>
+        <w:t>get</w:t>
       </w:r>
       <w:proofErr w:type="spellEnd"/>
       <w:r>
-        <w:t xml:space="preserve"> not </w:t>
+        <w:t xml:space="preserve"> to </w:t>
       </w:r>
       <w:proofErr w:type="spellStart"/>
       <w:r>
-        <w:t>get</w:t>
+        <w:t>work</w:t>
       </w:r>
       <w:proofErr w:type="spellEnd"/>
       <w:r>
-        <w:t xml:space="preserve"> to </w:t>
+        <w:t xml:space="preserve"> the </w:t>
       </w:r>
       <w:proofErr w:type="spellStart"/>
       <w:r>
-        <w:t>work</w:t>
+        <w:t>blueooth</w:t>
       </w:r>
       <w:proofErr w:type="spellEnd"/>
       <w:r>
-        <w:t xml:space="preserve"> the </w:t>
+        <w:t xml:space="preserve"> </w:t>
       </w:r>
       <w:proofErr w:type="spellStart"/>
       <w:r>
-        <w:t>blueooth</w:t>
+        <w:t>shield</w:t>
       </w:r>
       <w:proofErr w:type="spellEnd"/>
       <w:r>
@@ -14517,184 +14484,74 @@
           <w:szCs w:val="24"/>
           <w:lang w:val="en-US"/>
         </w:rPr>
+        <w:t>There is a software UART</w:t>
+      </w:r>
+      <w:r>
+        <w:rPr>
+          <w:sz w:val="24"/>
+          <w:szCs w:val="24"/>
+          <w:lang w:val="en-US"/>
+        </w:rPr>
+        <w:t xml:space="preserve"> named </w:t>
+      </w:r>
+      <w:proofErr w:type="spellStart"/>
+      <w:r>
+        <w:rPr>
+          <w:sz w:val="24"/>
+          <w:szCs w:val="24"/>
+          <w:lang w:val="en-US"/>
+        </w:rPr>
+        <w:t>miniUART</w:t>
+      </w:r>
+      <w:proofErr w:type="spellEnd"/>
+      <w:r>
+        <w:rPr>
+          <w:sz w:val="24"/>
+          <w:szCs w:val="24"/>
+          <w:lang w:val="en-US"/>
+        </w:rPr>
+        <w:t xml:space="preserve"> at the GPIO 8 and 10, but the shield cannot address this GPIO</w:t>
+      </w:r>
+    </w:p>
+    <w:p>
+      <w:pPr>
+        <w:pStyle w:val="Paragraphedeliste"/>
+        <w:numPr>
+          <w:ilvl w:val="0"/>
+          <w:numId w:val="2"/>
+        </w:numPr>
+        <w:spacing w:after="0"/>
+        <w:rPr>
+          <w:sz w:val="24"/>
+          <w:szCs w:val="24"/>
+          <w:lang w:val="en-US"/>
+        </w:rPr>
+      </w:pPr>
+      <w:r>
+        <w:rPr>
+          <w:sz w:val="24"/>
+          <w:szCs w:val="24"/>
+          <w:lang w:val="en-US"/>
+        </w:rPr>
         <w:lastRenderedPageBreak/>
-        <w:t>There is a software UART</w:t>
-      </w:r>
-      <w:r>
-        <w:rPr>
-          <w:sz w:val="24"/>
-          <w:szCs w:val="24"/>
-          <w:lang w:val="en-US"/>
-        </w:rPr>
-        <w:t xml:space="preserve"> named </w:t>
-      </w:r>
-      <w:proofErr w:type="spellStart"/>
-      <w:r>
-        <w:rPr>
-          <w:sz w:val="24"/>
-          <w:szCs w:val="24"/>
-          <w:lang w:val="en-US"/>
-        </w:rPr>
-        <w:t>miniUART</w:t>
-      </w:r>
-      <w:proofErr w:type="spellEnd"/>
-      <w:r>
-        <w:rPr>
-          <w:sz w:val="24"/>
-          <w:szCs w:val="24"/>
-          <w:lang w:val="en-US"/>
-        </w:rPr>
-        <w:t xml:space="preserve"> at the GPIO 8 and 10, but the shield cannot address this GPIO</w:t>
-      </w:r>
-    </w:p>
-    <w:p>
-      <w:pPr>
-        <w:pStyle w:val="Paragraphedeliste"/>
-        <w:numPr>
-          <w:ilvl w:val="0"/>
-          <w:numId w:val="2"/>
-        </w:numPr>
-        <w:spacing w:after="0"/>
-        <w:rPr>
-          <w:sz w:val="24"/>
-          <w:szCs w:val="24"/>
-          <w:lang w:val="en-US"/>
-        </w:rPr>
-      </w:pPr>
-      <w:r>
-        <w:rPr>
-          <w:sz w:val="24"/>
-          <w:szCs w:val="24"/>
-          <w:lang w:val="en-US"/>
-        </w:rPr>
-        <w:t>There is many solutions but I don't have any time</w:t>
-      </w:r>
-      <w:r>
-        <w:rPr>
-          <w:sz w:val="24"/>
-          <w:szCs w:val="24"/>
-          <w:lang w:val="en-US"/>
-        </w:rPr>
-        <w:t xml:space="preserve"> </w:t>
-      </w:r>
-      <w:r>
-        <w:rPr>
-          <w:sz w:val="24"/>
-          <w:szCs w:val="24"/>
-          <w:lang w:val="en-US"/>
-        </w:rPr>
-        <w:t>to test it</w:t>
-      </w:r>
-      <w:r>
-        <w:rPr>
-          <w:sz w:val="24"/>
-          <w:szCs w:val="24"/>
-          <w:lang w:val="en-US"/>
-        </w:rPr>
-        <w:t>:</w:t>
-      </w:r>
-    </w:p>
-    <w:p>
-      <w:pPr>
-        <w:pStyle w:val="Paragraphedeliste"/>
-        <w:numPr>
-          <w:ilvl w:val="1"/>
-          <w:numId w:val="2"/>
-        </w:numPr>
-        <w:spacing w:after="0"/>
-        <w:rPr>
-          <w:sz w:val="24"/>
-          <w:szCs w:val="24"/>
-          <w:lang w:val="en-US"/>
-        </w:rPr>
-      </w:pPr>
-      <w:r>
-        <w:rPr>
-          <w:sz w:val="24"/>
-          <w:szCs w:val="24"/>
-          <w:lang w:val="en-US"/>
-        </w:rPr>
-        <w:t xml:space="preserve">Plug directly a RS232 on GPIO 8 and 10 with this tutorial but it seems a low quality procedure : </w:t>
-      </w:r>
+        <w:t>I solved the problem by buying and USB – RS232 converter on Amazon</w:t>
+      </w:r>
+    </w:p>
+    <w:p>
+      <w:pPr>
+        <w:pStyle w:val="Paragraphedeliste"/>
+        <w:numPr>
+          <w:ilvl w:val="0"/>
+          <w:numId w:val="2"/>
+        </w:numPr>
+        <w:spacing w:after="0"/>
+        <w:rPr>
+          <w:sz w:val="24"/>
+          <w:szCs w:val="24"/>
+          <w:lang w:val="en-US"/>
+        </w:rPr>
+      </w:pPr>
       <w:hyperlink r:id="rId57" w:history="1">
-        <w:r>
-          <w:rPr>
-            <w:rStyle w:val="Lienhypertexte"/>
-          </w:rPr>
-          <w:t>https://www.raspberrypi.org/forums/viewtopic.php?t=67511</w:t>
-        </w:r>
-      </w:hyperlink>
-    </w:p>
-    <w:p>
-      <w:pPr>
-        <w:pStyle w:val="Paragraphedeliste"/>
-        <w:numPr>
-          <w:ilvl w:val="1"/>
-          <w:numId w:val="2"/>
-        </w:numPr>
-        <w:spacing w:after="0"/>
-        <w:rPr>
-          <w:sz w:val="24"/>
-          <w:szCs w:val="24"/>
-          <w:lang w:val="en-US"/>
-        </w:rPr>
-      </w:pPr>
-      <w:r>
-        <w:rPr>
-          <w:sz w:val="24"/>
-          <w:szCs w:val="24"/>
-          <w:lang w:val="en-US"/>
-        </w:rPr>
-        <w:t>Inverse GPIO ports between Bluetooth and RS232</w:t>
-      </w:r>
-      <w:r>
-        <w:rPr>
-          <w:sz w:val="24"/>
-          <w:szCs w:val="24"/>
-          <w:lang w:val="en-US"/>
-        </w:rPr>
-        <w:t>, I test it and it doesn't work for the moment</w:t>
-      </w:r>
-      <w:r>
-        <w:rPr>
-          <w:sz w:val="24"/>
-          <w:szCs w:val="24"/>
-          <w:lang w:val="en-US"/>
-        </w:rPr>
-        <w:t xml:space="preserve">) : </w:t>
-      </w:r>
-      <w:hyperlink r:id="rId58" w:history="1">
-        <w:r>
-          <w:rPr>
-            <w:rStyle w:val="Lienhypertexte"/>
-          </w:rPr>
-          <w:t>https://github.com/bipropellant/bipropellant-hoverboard-firmware/wiki/Using-Raspberry-Pi-3-GPIO-UART</w:t>
-        </w:r>
-      </w:hyperlink>
-    </w:p>
-    <w:p>
-      <w:pPr>
-        <w:pStyle w:val="Paragraphedeliste"/>
-        <w:numPr>
-          <w:ilvl w:val="1"/>
-          <w:numId w:val="2"/>
-        </w:numPr>
-        <w:spacing w:after="0"/>
-        <w:rPr>
-          <w:sz w:val="24"/>
-          <w:szCs w:val="24"/>
-          <w:lang w:val="en-US"/>
-        </w:rPr>
-      </w:pPr>
-      <w:r>
-        <w:rPr>
-          <w:sz w:val="24"/>
-          <w:szCs w:val="24"/>
-          <w:lang w:val="en-US"/>
-        </w:rPr>
-        <w:t xml:space="preserve">An USB-RS232 converter : </w:t>
-      </w:r>
-      <w:hyperlink r:id="rId59" w:history="1">
         <w:r>
           <w:rPr>
             <w:rStyle w:val="Lienhypertexte"/>
@@ -14702,156 +14559,230 @@
           <w:t>https://www.amazon.fr/UGREEN-PL2303-Windows-Chrome-Connecteur/dp/B00QUZY4UG/</w:t>
         </w:r>
       </w:hyperlink>
-      <w:r>
-        <w:t xml:space="preserve"> </w:t>
+    </w:p>
+    <w:p>
+      <w:pPr>
+        <w:pStyle w:val="Paragraphedeliste"/>
+        <w:numPr>
+          <w:ilvl w:val="0"/>
+          <w:numId w:val="2"/>
+        </w:numPr>
+        <w:spacing w:after="0"/>
+        <w:rPr>
+          <w:sz w:val="24"/>
+          <w:szCs w:val="24"/>
+          <w:lang w:val="en-US"/>
+        </w:rPr>
+      </w:pPr>
+      <w:r>
+        <w:rPr>
+          <w:noProof/>
+          <w:lang w:eastAsia="fr-FR"/>
+        </w:rPr>
+        <w:drawing>
+          <wp:inline distT="0" distB="0" distL="0" distR="0" wp14:anchorId="6FE3DB39" wp14:editId="135DFF76">
+            <wp:extent cx="5124450" cy="4638675"/>
+            <wp:effectExtent l="0" t="0" r="0" b="9525"/>
+            <wp:docPr id="61" name="Image 61"/>
+            <wp:cNvGraphicFramePr>
+              <a:graphicFrameLocks xmlns:a="http://schemas.openxmlformats.org/drawingml/2006/main" noChangeAspect="1"/>
+            </wp:cNvGraphicFramePr>
+            <a:graphic xmlns:a="http://schemas.openxmlformats.org/drawingml/2006/main">
+              <a:graphicData uri="http://schemas.openxmlformats.org/drawingml/2006/picture">
+                <pic:pic xmlns:pic="http://schemas.openxmlformats.org/drawingml/2006/picture">
+                  <pic:nvPicPr>
+                    <pic:cNvPr id="1" name=""/>
+                    <pic:cNvPicPr/>
+                  </pic:nvPicPr>
+                  <pic:blipFill>
+                    <a:blip r:embed="rId58"/>
+                    <a:stretch>
+                      <a:fillRect/>
+                    </a:stretch>
+                  </pic:blipFill>
+                  <pic:spPr>
+                    <a:xfrm>
+                      <a:off x="0" y="0"/>
+                      <a:ext cx="5124450" cy="4638675"/>
+                    </a:xfrm>
+                    <a:prstGeom prst="rect">
+                      <a:avLst/>
+                    </a:prstGeom>
+                  </pic:spPr>
+                </pic:pic>
+              </a:graphicData>
+            </a:graphic>
+          </wp:inline>
+        </w:drawing>
+      </w:r>
+    </w:p>
+    <w:p>
+      <w:pPr>
+        <w:pStyle w:val="Paragraphedeliste"/>
+        <w:numPr>
+          <w:ilvl w:val="0"/>
+          <w:numId w:val="2"/>
+        </w:numPr>
+        <w:spacing w:after="0"/>
+        <w:rPr>
+          <w:sz w:val="24"/>
+          <w:szCs w:val="24"/>
+          <w:lang w:val="en-US"/>
+        </w:rPr>
+      </w:pPr>
+      <w:r>
+        <w:rPr>
+          <w:sz w:val="24"/>
+          <w:szCs w:val="24"/>
+          <w:lang w:val="en-US"/>
+        </w:rPr>
+        <w:t>Be sure that the USB cable is not plugged to the raspberry</w:t>
+      </w:r>
+    </w:p>
+    <w:p>
+      <w:pPr>
+        <w:pStyle w:val="Paragraphedeliste"/>
+        <w:numPr>
+          <w:ilvl w:val="0"/>
+          <w:numId w:val="2"/>
+        </w:numPr>
+        <w:spacing w:after="0"/>
+        <w:rPr>
+          <w:sz w:val="24"/>
+          <w:szCs w:val="24"/>
+          <w:lang w:val="en-US"/>
+        </w:rPr>
+      </w:pPr>
+      <w:r>
+        <w:rPr>
+          <w:sz w:val="24"/>
+          <w:szCs w:val="24"/>
+          <w:lang w:val="en-US"/>
+        </w:rPr>
+        <w:t xml:space="preserve">On the raspberry type </w:t>
       </w:r>
       <w:proofErr w:type="spellStart"/>
       <w:r>
-        <w:t>with</w:t>
+        <w:rPr>
+          <w:rFonts w:ascii="Courier New" w:hAnsi="Courier New" w:cs="Courier New"/>
+          <w:sz w:val="24"/>
+          <w:szCs w:val="24"/>
+          <w:lang w:val="en-US"/>
+        </w:rPr>
+        <w:t>lsusb</w:t>
       </w:r>
       <w:proofErr w:type="spellEnd"/>
-      <w:r>
-        <w:t xml:space="preserve"> F/F adapter</w:t>
-      </w:r>
-    </w:p>
-    <w:p>
-      <w:pPr>
-        <w:pStyle w:val="Paragraphedeliste"/>
-        <w:numPr>
-          <w:ilvl w:val="1"/>
-          <w:numId w:val="2"/>
-        </w:numPr>
-        <w:spacing w:after="0"/>
-        <w:rPr>
-          <w:sz w:val="24"/>
-          <w:szCs w:val="24"/>
-          <w:lang w:val="en-US"/>
-        </w:rPr>
-      </w:pPr>
-      <w:r>
-        <w:rPr>
-          <w:sz w:val="24"/>
-          <w:szCs w:val="24"/>
-          <w:lang w:val="en-US"/>
-        </w:rPr>
-        <w:t xml:space="preserve">And USB-Bluetooth dongle and deactivate the UART Bluetooth : </w:t>
-      </w:r>
-      <w:hyperlink r:id="rId60" w:history="1">
-        <w:r>
-          <w:rPr>
-            <w:rStyle w:val="Lienhypertexte"/>
-          </w:rPr>
-          <w:t>https://wonderfulengineering.com/10-best-bluetooth-dongles-for-raspberry-pi-suitable-for-any-project/</w:t>
-        </w:r>
-      </w:hyperlink>
-      <w:r>
-        <w:t xml:space="preserve"> and to </w:t>
+    </w:p>
+    <w:p>
+      <w:pPr>
+        <w:pStyle w:val="Paragraphedeliste"/>
+        <w:numPr>
+          <w:ilvl w:val="0"/>
+          <w:numId w:val="2"/>
+        </w:numPr>
+        <w:spacing w:after="0"/>
+        <w:rPr>
+          <w:sz w:val="24"/>
+          <w:szCs w:val="24"/>
+          <w:lang w:val="en-US"/>
+        </w:rPr>
+      </w:pPr>
+      <w:r>
+        <w:rPr>
+          <w:sz w:val="24"/>
+          <w:szCs w:val="24"/>
+          <w:lang w:val="en-US"/>
+        </w:rPr>
+        <w:t>Notice all the USB devices</w:t>
+      </w:r>
+    </w:p>
+    <w:p>
+      <w:pPr>
+        <w:pStyle w:val="Paragraphedeliste"/>
+        <w:numPr>
+          <w:ilvl w:val="0"/>
+          <w:numId w:val="2"/>
+        </w:numPr>
+        <w:spacing w:after="0"/>
+        <w:rPr>
+          <w:sz w:val="24"/>
+          <w:szCs w:val="24"/>
+          <w:lang w:val="en-US"/>
+        </w:rPr>
+      </w:pPr>
+      <w:r>
+        <w:rPr>
+          <w:sz w:val="24"/>
+          <w:szCs w:val="24"/>
+          <w:lang w:val="en-US"/>
+        </w:rPr>
+        <w:t>Plu</w:t>
+      </w:r>
+      <w:r>
+        <w:rPr>
+          <w:sz w:val="24"/>
+          <w:szCs w:val="24"/>
+          <w:lang w:val="en-US"/>
+        </w:rPr>
+        <w:t>g</w:t>
+      </w:r>
+      <w:r>
+        <w:rPr>
+          <w:sz w:val="24"/>
+          <w:szCs w:val="24"/>
+          <w:lang w:val="en-US"/>
+        </w:rPr>
+        <w:t xml:space="preserve"> the USB – RS232 adapter</w:t>
+      </w:r>
+      <w:r>
+        <w:rPr>
+          <w:sz w:val="24"/>
+          <w:szCs w:val="24"/>
+          <w:lang w:val="en-US"/>
+        </w:rPr>
+        <w:t xml:space="preserve"> between Arduino and Raspberry</w:t>
+      </w:r>
+    </w:p>
+    <w:p>
+      <w:pPr>
+        <w:pStyle w:val="Paragraphedeliste"/>
+        <w:numPr>
+          <w:ilvl w:val="0"/>
+          <w:numId w:val="2"/>
+        </w:numPr>
+        <w:spacing w:after="0"/>
+        <w:rPr>
+          <w:sz w:val="24"/>
+          <w:szCs w:val="24"/>
+          <w:lang w:val="en-US"/>
+        </w:rPr>
+      </w:pPr>
+      <w:r>
+        <w:rPr>
+          <w:sz w:val="24"/>
+          <w:szCs w:val="24"/>
+          <w:lang w:val="en-US"/>
+        </w:rPr>
+        <w:t xml:space="preserve">Type </w:t>
       </w:r>
       <w:proofErr w:type="spellStart"/>
       <w:r>
-        <w:t>parameter</w:t>
+        <w:rPr>
+          <w:rFonts w:ascii="Courier New" w:hAnsi="Courier New" w:cs="Courier New"/>
+          <w:sz w:val="24"/>
+          <w:szCs w:val="24"/>
+          <w:lang w:val="en-US"/>
+        </w:rPr>
+        <w:t>lsusb</w:t>
       </w:r>
       <w:proofErr w:type="spellEnd"/>
       <w:r>
-        <w:t xml:space="preserve"> </w:t>
-      </w:r>
-      <w:proofErr w:type="spellStart"/>
-      <w:r>
-        <w:t>this</w:t>
-      </w:r>
-      <w:proofErr w:type="spellEnd"/>
-      <w:r>
-        <w:t xml:space="preserve"> </w:t>
-      </w:r>
-      <w:hyperlink r:id="rId61" w:history="1">
-        <w:r>
-          <w:rPr>
-            <w:rStyle w:val="Lienhypertexte"/>
-          </w:rPr>
-          <w:t>https://www.raspberrypi-france.fr/installer-cle-bluetooth/</w:t>
-        </w:r>
-      </w:hyperlink>
-    </w:p>
-    <w:p>
-      <w:pPr>
-        <w:pStyle w:val="Paragraphedeliste"/>
-        <w:numPr>
-          <w:ilvl w:val="1"/>
-          <w:numId w:val="2"/>
-        </w:numPr>
-        <w:spacing w:after="0"/>
-        <w:rPr>
-          <w:sz w:val="24"/>
-          <w:szCs w:val="24"/>
-          <w:lang w:val="en-US"/>
-        </w:rPr>
-      </w:pPr>
-      <w:r>
-        <w:t xml:space="preserve">I </w:t>
-      </w:r>
-      <w:proofErr w:type="spellStart"/>
-      <w:r>
-        <w:t>don't</w:t>
-      </w:r>
-      <w:proofErr w:type="spellEnd"/>
-      <w:r>
-        <w:t xml:space="preserve"> know </w:t>
-      </w:r>
-      <w:proofErr w:type="spellStart"/>
-      <w:r>
-        <w:t>what</w:t>
-      </w:r>
-      <w:proofErr w:type="spellEnd"/>
-      <w:r>
-        <w:t xml:space="preserve"> </w:t>
-      </w:r>
-      <w:proofErr w:type="spellStart"/>
-      <w:r>
-        <w:t>is</w:t>
-      </w:r>
-      <w:proofErr w:type="spellEnd"/>
-      <w:r>
-        <w:t xml:space="preserve"> the best solution, </w:t>
-      </w:r>
-      <w:proofErr w:type="spellStart"/>
-      <w:r>
-        <w:t>Raspberry</w:t>
-      </w:r>
-      <w:proofErr w:type="spellEnd"/>
-      <w:r>
-        <w:t xml:space="preserve"> </w:t>
-      </w:r>
-      <w:proofErr w:type="spellStart"/>
-      <w:r>
-        <w:t>prefer</w:t>
-      </w:r>
-      <w:proofErr w:type="spellEnd"/>
-      <w:r>
-        <w:t xml:space="preserve"> USB and Bluetooth </w:t>
-      </w:r>
-      <w:proofErr w:type="spellStart"/>
-      <w:r>
-        <w:t>rather</w:t>
-      </w:r>
-      <w:proofErr w:type="spellEnd"/>
-      <w:r>
-        <w:t xml:space="preserve"> </w:t>
-      </w:r>
-      <w:proofErr w:type="spellStart"/>
-      <w:r>
-        <w:t>than</w:t>
-      </w:r>
-      <w:proofErr w:type="spellEnd"/>
-      <w:r>
-        <w:t xml:space="preserve"> RS232, I </w:t>
-      </w:r>
-      <w:proofErr w:type="spellStart"/>
-      <w:r>
-        <w:t>need</w:t>
-      </w:r>
-      <w:proofErr w:type="spellEnd"/>
-      <w:r>
-        <w:t xml:space="preserve"> to do a lot of tests …</w:t>
+        <w:rPr>
+          <w:sz w:val="24"/>
+          <w:szCs w:val="24"/>
+          <w:lang w:val="en-US"/>
+        </w:rPr>
+        <w:t xml:space="preserve"> and notice the difference</w:t>
       </w:r>
     </w:p>
     <w:p>
@@ -14889,7 +14820,7 @@
                     <pic:cNvPicPr/>
                   </pic:nvPicPr>
                   <pic:blipFill>
-                    <a:blip r:embed="rId62"/>
+                    <a:blip r:embed="rId59"/>
                     <a:stretch>
                       <a:fillRect/>
                     </a:stretch>
@@ -14930,7 +14861,40 @@
           <w:szCs w:val="24"/>
           <w:lang w:val="en-US"/>
         </w:rPr>
-        <w:t>SUBSYSTEM=="</w:t>
+        <w:t xml:space="preserve">Here the difference is the device </w:t>
+      </w:r>
+      <w:r>
+        <w:rPr>
+          <w:rFonts w:ascii="Courier New" w:hAnsi="Courier New" w:cs="Courier New"/>
+          <w:sz w:val="24"/>
+          <w:szCs w:val="24"/>
+          <w:lang w:val="en-US"/>
+        </w:rPr>
+        <w:t>Prolific Technology, Inc. PL2303 Serial Port</w:t>
+      </w:r>
+    </w:p>
+    <w:p>
+      <w:pPr>
+        <w:pStyle w:val="Paragraphedeliste"/>
+        <w:numPr>
+          <w:ilvl w:val="0"/>
+          <w:numId w:val="2"/>
+        </w:numPr>
+        <w:spacing w:after="0"/>
+        <w:rPr>
+          <w:sz w:val="24"/>
+          <w:szCs w:val="24"/>
+          <w:lang w:val="en-US"/>
+        </w:rPr>
+      </w:pPr>
+      <w:r>
+        <w:rPr>
+          <w:sz w:val="24"/>
+          <w:szCs w:val="24"/>
+          <w:lang w:val="en-US"/>
+        </w:rPr>
+        <w:lastRenderedPageBreak/>
+        <w:t xml:space="preserve">Notice the ID, before ":" it's the </w:t>
       </w:r>
       <w:proofErr w:type="spellStart"/>
       <w:r>
@@ -14939,7 +14903,7 @@
           <w:szCs w:val="24"/>
           <w:lang w:val="en-US"/>
         </w:rPr>
-        <w:t>tty</w:t>
+        <w:t>vendorid</w:t>
       </w:r>
       <w:proofErr w:type="spellEnd"/>
       <w:r>
@@ -14948,7 +14912,7 @@
           <w:szCs w:val="24"/>
           <w:lang w:val="en-US"/>
         </w:rPr>
-        <w:t>", ATTRS{</w:t>
+        <w:t xml:space="preserve">, after it's the </w:t>
       </w:r>
       <w:proofErr w:type="spellStart"/>
       <w:r>
@@ -14957,34 +14921,206 @@
           <w:szCs w:val="24"/>
           <w:lang w:val="en-US"/>
         </w:rPr>
-        <w:t>idVendor</w:t>
+        <w:t>productid</w:t>
       </w:r>
       <w:proofErr w:type="spellEnd"/>
-      <w:r>
-        <w:rPr>
-          <w:sz w:val="24"/>
-          <w:szCs w:val="24"/>
-          <w:lang w:val="en-US"/>
-        </w:rPr>
-        <w:t>}=="067b", ATTRS{</w:t>
+    </w:p>
+    <w:p>
+      <w:pPr>
+        <w:pStyle w:val="Paragraphedeliste"/>
+        <w:numPr>
+          <w:ilvl w:val="0"/>
+          <w:numId w:val="2"/>
+        </w:numPr>
+        <w:spacing w:after="0"/>
+        <w:rPr>
+          <w:sz w:val="24"/>
+          <w:szCs w:val="24"/>
+          <w:lang w:val="en-US"/>
+        </w:rPr>
+      </w:pPr>
+      <w:r>
+        <w:rPr>
+          <w:sz w:val="24"/>
+          <w:szCs w:val="24"/>
+          <w:lang w:val="en-US"/>
+        </w:rPr>
+        <w:t xml:space="preserve">Here </w:t>
+      </w:r>
+      <w:r>
+        <w:rPr>
+          <w:rFonts w:ascii="Courier New" w:hAnsi="Courier New" w:cs="Courier New"/>
+          <w:sz w:val="24"/>
+          <w:szCs w:val="24"/>
+          <w:lang w:val="en-US"/>
+        </w:rPr>
+        <w:t xml:space="preserve">vid = 067b, </w:t>
       </w:r>
       <w:proofErr w:type="spellStart"/>
       <w:r>
         <w:rPr>
-          <w:sz w:val="24"/>
-          <w:szCs w:val="24"/>
-          <w:lang w:val="en-US"/>
-        </w:rPr>
-        <w:t>idProduct</w:t>
+          <w:rFonts w:ascii="Courier New" w:hAnsi="Courier New" w:cs="Courier New"/>
+          <w:sz w:val="24"/>
+          <w:szCs w:val="24"/>
+          <w:lang w:val="en-US"/>
+        </w:rPr>
+        <w:t>pid</w:t>
       </w:r>
       <w:proofErr w:type="spellEnd"/>
       <w:r>
         <w:rPr>
-          <w:sz w:val="24"/>
-          <w:szCs w:val="24"/>
-          <w:lang w:val="en-US"/>
-        </w:rPr>
-        <w:t>}=="2303", ATTRS{serial}=="0000:01:00.0", SYMLINK+="ttyArduinoRS232"</w:t>
+          <w:rFonts w:ascii="Courier New" w:hAnsi="Courier New" w:cs="Courier New"/>
+          <w:sz w:val="24"/>
+          <w:szCs w:val="24"/>
+          <w:lang w:val="en-US"/>
+        </w:rPr>
+        <w:t xml:space="preserve"> = 2303</w:t>
+      </w:r>
+    </w:p>
+    <w:p>
+      <w:pPr>
+        <w:pStyle w:val="Paragraphedeliste"/>
+        <w:numPr>
+          <w:ilvl w:val="0"/>
+          <w:numId w:val="2"/>
+        </w:numPr>
+        <w:spacing w:after="0"/>
+        <w:rPr>
+          <w:sz w:val="24"/>
+          <w:szCs w:val="24"/>
+          <w:lang w:val="en-US"/>
+        </w:rPr>
+      </w:pPr>
+      <w:r>
+        <w:rPr>
+          <w:sz w:val="24"/>
+          <w:szCs w:val="24"/>
+          <w:lang w:val="en-US"/>
+        </w:rPr>
+        <w:t xml:space="preserve">Type </w:t>
+      </w:r>
+      <w:r>
+        <w:rPr>
+          <w:rFonts w:ascii="Courier New" w:hAnsi="Courier New" w:cs="Courier New"/>
+          <w:sz w:val="24"/>
+          <w:szCs w:val="24"/>
+          <w:lang w:val="en-US"/>
+        </w:rPr>
+        <w:t>cd /</w:t>
+      </w:r>
+      <w:proofErr w:type="spellStart"/>
+      <w:r>
+        <w:rPr>
+          <w:rFonts w:ascii="Courier New" w:hAnsi="Courier New" w:cs="Courier New"/>
+          <w:sz w:val="24"/>
+          <w:szCs w:val="24"/>
+          <w:lang w:val="en-US"/>
+        </w:rPr>
+        <w:t>etc</w:t>
+      </w:r>
+      <w:proofErr w:type="spellEnd"/>
+      <w:r>
+        <w:rPr>
+          <w:rFonts w:ascii="Courier New" w:hAnsi="Courier New" w:cs="Courier New"/>
+          <w:sz w:val="24"/>
+          <w:szCs w:val="24"/>
+          <w:lang w:val="en-US"/>
+        </w:rPr>
+        <w:t>/</w:t>
+      </w:r>
+      <w:proofErr w:type="spellStart"/>
+      <w:r>
+        <w:rPr>
+          <w:rFonts w:ascii="Courier New" w:hAnsi="Courier New" w:cs="Courier New"/>
+          <w:sz w:val="24"/>
+          <w:szCs w:val="24"/>
+          <w:lang w:val="en-US"/>
+        </w:rPr>
+        <w:t>udev</w:t>
+      </w:r>
+      <w:proofErr w:type="spellEnd"/>
+      <w:r>
+        <w:rPr>
+          <w:rFonts w:ascii="Courier New" w:hAnsi="Courier New" w:cs="Courier New"/>
+          <w:sz w:val="24"/>
+          <w:szCs w:val="24"/>
+          <w:lang w:val="en-US"/>
+        </w:rPr>
+        <w:t>/</w:t>
+      </w:r>
+      <w:proofErr w:type="spellStart"/>
+      <w:r>
+        <w:rPr>
+          <w:rFonts w:ascii="Courier New" w:hAnsi="Courier New" w:cs="Courier New"/>
+          <w:sz w:val="24"/>
+          <w:szCs w:val="24"/>
+          <w:lang w:val="en-US"/>
+        </w:rPr>
+        <w:t>rules.d</w:t>
+      </w:r>
+      <w:proofErr w:type="spellEnd"/>
+    </w:p>
+    <w:p>
+      <w:pPr>
+        <w:pStyle w:val="Paragraphedeliste"/>
+        <w:numPr>
+          <w:ilvl w:val="0"/>
+          <w:numId w:val="2"/>
+        </w:numPr>
+        <w:spacing w:after="0"/>
+        <w:rPr>
+          <w:sz w:val="24"/>
+          <w:szCs w:val="24"/>
+          <w:lang w:val="en-US"/>
+        </w:rPr>
+      </w:pPr>
+      <w:r>
+        <w:rPr>
+          <w:sz w:val="24"/>
+          <w:szCs w:val="24"/>
+          <w:lang w:val="en-US"/>
+        </w:rPr>
+        <w:t xml:space="preserve">Type </w:t>
+      </w:r>
+      <w:proofErr w:type="spellStart"/>
+      <w:r>
+        <w:rPr>
+          <w:rFonts w:ascii="Courier New" w:hAnsi="Courier New" w:cs="Courier New"/>
+          <w:sz w:val="24"/>
+          <w:szCs w:val="24"/>
+          <w:lang w:val="en-US"/>
+        </w:rPr>
+        <w:t>sudo</w:t>
+      </w:r>
+      <w:proofErr w:type="spellEnd"/>
+      <w:r>
+        <w:rPr>
+          <w:rFonts w:ascii="Courier New" w:hAnsi="Courier New" w:cs="Courier New"/>
+          <w:sz w:val="24"/>
+          <w:szCs w:val="24"/>
+          <w:lang w:val="en-US"/>
+        </w:rPr>
+        <w:t xml:space="preserve"> </w:t>
+      </w:r>
+      <w:proofErr w:type="spellStart"/>
+      <w:r>
+        <w:rPr>
+          <w:rFonts w:ascii="Courier New" w:hAnsi="Courier New" w:cs="Courier New"/>
+          <w:sz w:val="24"/>
+          <w:szCs w:val="24"/>
+          <w:lang w:val="en-US"/>
+        </w:rPr>
+        <w:t>nano</w:t>
+      </w:r>
+      <w:proofErr w:type="spellEnd"/>
+      <w:r>
+        <w:rPr>
+          <w:rFonts w:ascii="Courier New" w:hAnsi="Courier New" w:cs="Courier New"/>
+          <w:sz w:val="24"/>
+          <w:szCs w:val="24"/>
+          <w:lang w:val="en-US"/>
+        </w:rPr>
+        <w:t xml:space="preserve"> 99-com.rules</w:t>
       </w:r>
     </w:p>
     <w:p>
@@ -15006,12 +15142,11 @@
           <w:noProof/>
           <w:lang w:eastAsia="fr-FR"/>
         </w:rPr>
-        <w:lastRenderedPageBreak/>
         <w:drawing>
-          <wp:inline distT="0" distB="0" distL="0" distR="0" wp14:anchorId="60F340EA" wp14:editId="4F621A9B">
-            <wp:extent cx="5324475" cy="3257550"/>
-            <wp:effectExtent l="0" t="0" r="9525" b="0"/>
-            <wp:docPr id="55" name="Image 55"/>
+          <wp:inline distT="0" distB="0" distL="0" distR="0" wp14:anchorId="35B342F9" wp14:editId="391D232D">
+            <wp:extent cx="5760720" cy="3930650"/>
+            <wp:effectExtent l="0" t="0" r="0" b="0"/>
+            <wp:docPr id="62" name="Image 62"/>
             <wp:cNvGraphicFramePr>
               <a:graphicFrameLocks xmlns:a="http://schemas.openxmlformats.org/drawingml/2006/main" noChangeAspect="1"/>
             </wp:cNvGraphicFramePr>
@@ -15023,7 +15158,7 @@
                     <pic:cNvPicPr/>
                   </pic:nvPicPr>
                   <pic:blipFill>
-                    <a:blip r:embed="rId63"/>
+                    <a:blip r:embed="rId49"/>
                     <a:stretch>
                       <a:fillRect/>
                     </a:stretch>
@@ -15031,7 +15166,7 @@
                   <pic:spPr>
                     <a:xfrm>
                       <a:off x="0" y="0"/>
-                      <a:ext cx="5324475" cy="3257550"/>
+                      <a:ext cx="5760720" cy="3930650"/>
                     </a:xfrm>
                     <a:prstGeom prst="rect">
                       <a:avLst/>
@@ -15043,18 +15178,461 @@
           </wp:inline>
         </w:drawing>
       </w:r>
+    </w:p>
+    <w:p>
+      <w:pPr>
+        <w:pStyle w:val="Paragraphedeliste"/>
+        <w:numPr>
+          <w:ilvl w:val="0"/>
+          <w:numId w:val="2"/>
+        </w:numPr>
+        <w:spacing w:after="0"/>
+        <w:rPr>
+          <w:sz w:val="24"/>
+          <w:szCs w:val="24"/>
+          <w:lang w:val="en-US"/>
+        </w:rPr>
+      </w:pPr>
+      <w:r>
+        <w:rPr>
+          <w:sz w:val="24"/>
+          <w:szCs w:val="24"/>
+          <w:lang w:val="en-US"/>
+        </w:rPr>
+        <w:t>With arrows keys scroll down to the end of the file</w:t>
+      </w:r>
+    </w:p>
+    <w:p>
+      <w:pPr>
+        <w:pStyle w:val="Paragraphedeliste"/>
+        <w:numPr>
+          <w:ilvl w:val="0"/>
+          <w:numId w:val="2"/>
+        </w:numPr>
+        <w:spacing w:after="0"/>
+        <w:rPr>
+          <w:sz w:val="24"/>
+          <w:szCs w:val="24"/>
+          <w:lang w:val="en-US"/>
+        </w:rPr>
+      </w:pPr>
+      <w:r>
+        <w:rPr>
+          <w:sz w:val="24"/>
+          <w:szCs w:val="24"/>
+          <w:lang w:val="en-US"/>
+        </w:rPr>
+        <w:t xml:space="preserve">Find the following line (at the end) </w:t>
+      </w:r>
+      <w:r>
+        <w:rPr>
+          <w:rFonts w:ascii="Courier New" w:hAnsi="Courier New" w:cs="Courier New"/>
+          <w:sz w:val="24"/>
+          <w:szCs w:val="24"/>
+          <w:lang w:val="en-US"/>
+        </w:rPr>
+        <w:t>SUBSYSTEM=="</w:t>
+      </w:r>
+      <w:proofErr w:type="spellStart"/>
+      <w:r>
+        <w:rPr>
+          <w:rFonts w:ascii="Courier New" w:hAnsi="Courier New" w:cs="Courier New"/>
+          <w:sz w:val="24"/>
+          <w:szCs w:val="24"/>
+          <w:lang w:val="en-US"/>
+        </w:rPr>
+        <w:t>tty</w:t>
+      </w:r>
+      <w:proofErr w:type="spellEnd"/>
+      <w:r>
+        <w:rPr>
+          <w:rFonts w:ascii="Courier New" w:hAnsi="Courier New" w:cs="Courier New"/>
+          <w:sz w:val="24"/>
+          <w:szCs w:val="24"/>
+          <w:lang w:val="en-US"/>
+        </w:rPr>
+        <w:t>", ATTRS{</w:t>
+      </w:r>
+      <w:proofErr w:type="spellStart"/>
+      <w:r>
+        <w:rPr>
+          <w:rFonts w:ascii="Courier New" w:hAnsi="Courier New" w:cs="Courier New"/>
+          <w:sz w:val="24"/>
+          <w:szCs w:val="24"/>
+          <w:lang w:val="en-US"/>
+        </w:rPr>
+        <w:t>idVendor</w:t>
+      </w:r>
+      <w:proofErr w:type="spellEnd"/>
+      <w:r>
+        <w:rPr>
+          <w:rFonts w:ascii="Courier New" w:hAnsi="Courier New" w:cs="Courier New"/>
+          <w:sz w:val="24"/>
+          <w:szCs w:val="24"/>
+          <w:lang w:val="en-US"/>
+        </w:rPr>
+        <w:t>}=="067b", ATTRS{</w:t>
+      </w:r>
+      <w:proofErr w:type="spellStart"/>
+      <w:r>
+        <w:rPr>
+          <w:rFonts w:ascii="Courier New" w:hAnsi="Courier New" w:cs="Courier New"/>
+          <w:sz w:val="24"/>
+          <w:szCs w:val="24"/>
+          <w:lang w:val="en-US"/>
+        </w:rPr>
+        <w:t>idProduct</w:t>
+      </w:r>
+      <w:proofErr w:type="spellEnd"/>
+      <w:r>
+        <w:rPr>
+          <w:rFonts w:ascii="Courier New" w:hAnsi="Courier New" w:cs="Courier New"/>
+          <w:sz w:val="24"/>
+          <w:szCs w:val="24"/>
+          <w:lang w:val="en-US"/>
+        </w:rPr>
+        <w:t>}=="2303</w:t>
+      </w:r>
+      <w:r>
+        <w:rPr>
+          <w:rFonts w:ascii="Courier New" w:hAnsi="Courier New" w:cs="Courier New"/>
+          <w:sz w:val="24"/>
+          <w:szCs w:val="24"/>
+          <w:lang w:val="en-US"/>
+        </w:rPr>
+        <w:t>", SYMLINK+="</w:t>
+      </w:r>
+      <w:proofErr w:type="spellStart"/>
+      <w:r>
+        <w:rPr>
+          <w:rFonts w:ascii="Courier New" w:hAnsi="Courier New" w:cs="Courier New"/>
+          <w:sz w:val="24"/>
+          <w:szCs w:val="24"/>
+          <w:lang w:val="en-US"/>
+        </w:rPr>
+        <w:t>ttyArduinoRS</w:t>
+      </w:r>
+      <w:proofErr w:type="spellEnd"/>
+      <w:r>
+        <w:rPr>
+          <w:rFonts w:ascii="Courier New" w:hAnsi="Courier New" w:cs="Courier New"/>
+          <w:sz w:val="24"/>
+          <w:szCs w:val="24"/>
+          <w:lang w:val="en-US"/>
+        </w:rPr>
+        <w:t>"</w:t>
+      </w:r>
+    </w:p>
+    <w:p>
+      <w:pPr>
+        <w:pStyle w:val="Paragraphedeliste"/>
+        <w:numPr>
+          <w:ilvl w:val="0"/>
+          <w:numId w:val="2"/>
+        </w:numPr>
+        <w:spacing w:after="0"/>
+        <w:rPr>
+          <w:sz w:val="24"/>
+          <w:szCs w:val="24"/>
+          <w:lang w:val="en-US"/>
+        </w:rPr>
+      </w:pPr>
+      <w:r>
+        <w:rPr>
+          <w:sz w:val="24"/>
+          <w:szCs w:val="24"/>
+          <w:lang w:val="en-US"/>
+        </w:rPr>
+        <w:t>If this line does not exist create it at the end</w:t>
+      </w:r>
+    </w:p>
+    <w:p>
+      <w:pPr>
+        <w:pStyle w:val="Paragraphedeliste"/>
+        <w:numPr>
+          <w:ilvl w:val="0"/>
+          <w:numId w:val="2"/>
+        </w:numPr>
+        <w:spacing w:after="0"/>
+        <w:rPr>
+          <w:sz w:val="24"/>
+          <w:szCs w:val="24"/>
+          <w:lang w:val="en-US"/>
+        </w:rPr>
+      </w:pPr>
+      <w:r>
+        <w:rPr>
+          <w:sz w:val="24"/>
+          <w:szCs w:val="24"/>
+          <w:lang w:val="en-US"/>
+        </w:rPr>
+        <w:t xml:space="preserve">Put the correct </w:t>
+      </w:r>
+      <w:proofErr w:type="spellStart"/>
+      <w:r>
+        <w:rPr>
+          <w:rFonts w:ascii="Courier New" w:hAnsi="Courier New" w:cs="Courier New"/>
+          <w:sz w:val="24"/>
+          <w:szCs w:val="24"/>
+          <w:lang w:val="en-US"/>
+        </w:rPr>
+        <w:t>idVendor</w:t>
+      </w:r>
+      <w:proofErr w:type="spellEnd"/>
+      <w:r>
+        <w:rPr>
+          <w:sz w:val="24"/>
+          <w:szCs w:val="24"/>
+          <w:lang w:val="en-US"/>
+        </w:rPr>
+        <w:t xml:space="preserve"> and </w:t>
+      </w:r>
+      <w:proofErr w:type="spellStart"/>
+      <w:r>
+        <w:rPr>
+          <w:rFonts w:ascii="Courier New" w:hAnsi="Courier New" w:cs="Courier New"/>
+          <w:sz w:val="24"/>
+          <w:szCs w:val="24"/>
+          <w:lang w:val="en-US"/>
+        </w:rPr>
+        <w:t>idProduct</w:t>
+      </w:r>
+      <w:proofErr w:type="spellEnd"/>
+    </w:p>
+    <w:p>
+      <w:pPr>
+        <w:pStyle w:val="Paragraphedeliste"/>
+        <w:numPr>
+          <w:ilvl w:val="0"/>
+          <w:numId w:val="2"/>
+        </w:numPr>
+        <w:spacing w:after="0"/>
+        <w:rPr>
+          <w:sz w:val="24"/>
+          <w:szCs w:val="24"/>
+          <w:lang w:val="en-US"/>
+        </w:rPr>
+      </w:pPr>
+      <w:r>
+        <w:rPr>
+          <w:sz w:val="24"/>
+          <w:szCs w:val="24"/>
+          <w:lang w:val="en-US"/>
+        </w:rPr>
+        <w:t xml:space="preserve">Open the file </w:t>
+      </w:r>
+      <w:r>
+        <w:rPr>
+          <w:rFonts w:ascii="Courier New" w:hAnsi="Courier New" w:cs="Courier New"/>
+          <w:sz w:val="24"/>
+          <w:szCs w:val="24"/>
+          <w:lang w:val="en-US"/>
+        </w:rPr>
+        <w:t>pibox/config.py</w:t>
+      </w:r>
+    </w:p>
+    <w:p>
+      <w:pPr>
+        <w:pStyle w:val="Paragraphedeliste"/>
+        <w:numPr>
+          <w:ilvl w:val="0"/>
+          <w:numId w:val="2"/>
+        </w:numPr>
+        <w:spacing w:after="0"/>
+        <w:rPr>
+          <w:sz w:val="24"/>
+          <w:szCs w:val="24"/>
+          <w:lang w:val="en-US"/>
+        </w:rPr>
+      </w:pPr>
+      <w:r>
+        <w:rPr>
+          <w:sz w:val="24"/>
+          <w:szCs w:val="24"/>
+          <w:lang w:val="en-US"/>
+        </w:rPr>
+        <w:t xml:space="preserve">Replace the line </w:t>
+      </w:r>
       <w:bookmarkStart w:id="0" w:name="_GoBack"/>
+      <w:r>
+        <w:rPr>
+          <w:rFonts w:ascii="Courier New" w:hAnsi="Courier New" w:cs="Courier New"/>
+          <w:sz w:val="24"/>
+          <w:szCs w:val="24"/>
+          <w:lang w:val="en-US"/>
+        </w:rPr>
+        <w:t>mix = "/dev/</w:t>
+      </w:r>
+      <w:proofErr w:type="spellStart"/>
+      <w:r>
+        <w:rPr>
+          <w:rFonts w:ascii="Courier New" w:hAnsi="Courier New" w:cs="Courier New"/>
+          <w:sz w:val="24"/>
+          <w:szCs w:val="24"/>
+          <w:lang w:val="en-US"/>
+        </w:rPr>
+        <w:t>ttyArduinoMix</w:t>
+      </w:r>
       <w:bookmarkEnd w:id="0"/>
-    </w:p>
-    <w:p>
-      <w:pPr>
-        <w:spacing w:after="0"/>
-        <w:rPr>
-          <w:sz w:val="24"/>
-          <w:szCs w:val="24"/>
-          <w:lang w:val="en-US"/>
-        </w:rPr>
-      </w:pPr>
+      <w:proofErr w:type="spellEnd"/>
+      <w:r>
+        <w:rPr>
+          <w:rFonts w:ascii="Courier New" w:hAnsi="Courier New" w:cs="Courier New"/>
+          <w:sz w:val="24"/>
+          <w:szCs w:val="24"/>
+          <w:lang w:val="en-US"/>
+        </w:rPr>
+        <w:t>"</w:t>
+      </w:r>
+      <w:r>
+        <w:rPr>
+          <w:sz w:val="24"/>
+          <w:szCs w:val="24"/>
+          <w:lang w:val="en-US"/>
+        </w:rPr>
+        <w:t xml:space="preserve"> by </w:t>
+      </w:r>
+      <w:r>
+        <w:rPr>
+          <w:rFonts w:ascii="Courier New" w:hAnsi="Courier New" w:cs="Courier New"/>
+          <w:sz w:val="24"/>
+          <w:szCs w:val="24"/>
+          <w:lang w:val="en-US"/>
+        </w:rPr>
+        <w:t>mix = "/dev/</w:t>
+      </w:r>
+      <w:proofErr w:type="spellStart"/>
+      <w:r>
+        <w:rPr>
+          <w:rFonts w:ascii="Courier New" w:hAnsi="Courier New" w:cs="Courier New"/>
+          <w:sz w:val="24"/>
+          <w:szCs w:val="24"/>
+          <w:lang w:val="en-US"/>
+        </w:rPr>
+        <w:t>ttyArduino</w:t>
+      </w:r>
+      <w:r>
+        <w:rPr>
+          <w:rFonts w:ascii="Courier New" w:hAnsi="Courier New" w:cs="Courier New"/>
+          <w:sz w:val="24"/>
+          <w:szCs w:val="24"/>
+          <w:lang w:val="en-US"/>
+        </w:rPr>
+        <w:t>RS</w:t>
+      </w:r>
+      <w:proofErr w:type="spellEnd"/>
+      <w:r>
+        <w:rPr>
+          <w:rFonts w:ascii="Courier New" w:hAnsi="Courier New" w:cs="Courier New"/>
+          <w:sz w:val="24"/>
+          <w:szCs w:val="24"/>
+          <w:lang w:val="en-US"/>
+        </w:rPr>
+        <w:t>"</w:t>
+      </w:r>
+    </w:p>
+    <w:p>
+      <w:pPr>
+        <w:pStyle w:val="Paragraphedeliste"/>
+        <w:numPr>
+          <w:ilvl w:val="0"/>
+          <w:numId w:val="2"/>
+        </w:numPr>
+        <w:spacing w:after="0"/>
+        <w:rPr>
+          <w:sz w:val="24"/>
+          <w:szCs w:val="24"/>
+          <w:lang w:val="en-US"/>
+        </w:rPr>
+      </w:pPr>
+      <w:r>
+        <w:rPr>
+          <w:noProof/>
+          <w:lang w:eastAsia="fr-FR"/>
+        </w:rPr>
+        <w:lastRenderedPageBreak/>
+        <w:drawing>
+          <wp:inline distT="0" distB="0" distL="0" distR="0" wp14:anchorId="0D2DF278" wp14:editId="3E28DC21">
+            <wp:extent cx="5305425" cy="4238625"/>
+            <wp:effectExtent l="0" t="0" r="9525" b="9525"/>
+            <wp:docPr id="56" name="Image 56"/>
+            <wp:cNvGraphicFramePr>
+              <a:graphicFrameLocks xmlns:a="http://schemas.openxmlformats.org/drawingml/2006/main" noChangeAspect="1"/>
+            </wp:cNvGraphicFramePr>
+            <a:graphic xmlns:a="http://schemas.openxmlformats.org/drawingml/2006/main">
+              <a:graphicData uri="http://schemas.openxmlformats.org/drawingml/2006/picture">
+                <pic:pic xmlns:pic="http://schemas.openxmlformats.org/drawingml/2006/picture">
+                  <pic:nvPicPr>
+                    <pic:cNvPr id="1" name=""/>
+                    <pic:cNvPicPr/>
+                  </pic:nvPicPr>
+                  <pic:blipFill>
+                    <a:blip r:embed="rId60"/>
+                    <a:stretch>
+                      <a:fillRect/>
+                    </a:stretch>
+                  </pic:blipFill>
+                  <pic:spPr>
+                    <a:xfrm>
+                      <a:off x="0" y="0"/>
+                      <a:ext cx="5305425" cy="4238625"/>
+                    </a:xfrm>
+                    <a:prstGeom prst="rect">
+                      <a:avLst/>
+                    </a:prstGeom>
+                  </pic:spPr>
+                </pic:pic>
+              </a:graphicData>
+            </a:graphic>
+          </wp:inline>
+        </w:drawing>
+      </w:r>
+    </w:p>
+    <w:p>
+      <w:pPr>
+        <w:pStyle w:val="Paragraphedeliste"/>
+        <w:numPr>
+          <w:ilvl w:val="0"/>
+          <w:numId w:val="2"/>
+        </w:numPr>
+        <w:spacing w:after="0"/>
+        <w:rPr>
+          <w:sz w:val="24"/>
+          <w:szCs w:val="24"/>
+          <w:lang w:val="en-US"/>
+        </w:rPr>
+      </w:pPr>
+      <w:r>
+        <w:rPr>
+          <w:sz w:val="24"/>
+          <w:szCs w:val="24"/>
+          <w:lang w:val="en-US"/>
+        </w:rPr>
+        <w:t>Reboot and Test</w:t>
+      </w:r>
+    </w:p>
+    <w:p>
+      <w:pPr>
+        <w:pStyle w:val="Paragraphedeliste"/>
+        <w:numPr>
+          <w:ilvl w:val="0"/>
+          <w:numId w:val="2"/>
+        </w:numPr>
+        <w:spacing w:after="0"/>
+        <w:rPr>
+          <w:sz w:val="24"/>
+          <w:szCs w:val="24"/>
+          <w:lang w:val="en-US"/>
+        </w:rPr>
+      </w:pPr>
+      <w:r>
+        <w:rPr>
+          <w:sz w:val="24"/>
+          <w:szCs w:val="24"/>
+          <w:lang w:val="en-US"/>
+        </w:rPr>
+        <w:t>If it does not work return to the USB configuration</w:t>
+      </w:r>
     </w:p>
     <w:p>
       <w:pPr>

</xml_diff>